<commit_message>
Fixed major bug in predict.train and worked on scripts further
</commit_message>
<xml_diff>
--- a/Manuscript/2020-07-30_Manuscript.docx
+++ b/Manuscript/2020-07-30_Manuscript.docx
@@ -46,7 +46,7 @@
           <w:szCs w:val="24"/>
           <w:lang w:val="en-GB"/>
         </w:rPr>
-        <w:t>U</w:t>
+        <w:t>u</w:t>
       </w:r>
       <w:r>
         <w:rPr>
@@ -73,7 +73,7 @@
           <w:szCs w:val="24"/>
           <w:lang w:val="en-GB"/>
         </w:rPr>
-        <w:t>In-</w:t>
+        <w:t>Deep</w:t>
       </w:r>
       <w:r>
         <w:rPr>
@@ -82,7 +82,7 @@
           <w:szCs w:val="24"/>
           <w:lang w:val="en-GB"/>
         </w:rPr>
-        <w:t>d</w:t>
+        <w:t xml:space="preserve"> Immunophenotyping</w:t>
       </w:r>
       <w:r>
         <w:rPr>
@@ -91,7 +91,7 @@
           <w:szCs w:val="24"/>
           <w:lang w:val="en-GB"/>
         </w:rPr>
-        <w:t>epth Immunophenotyping</w:t>
+        <w:t xml:space="preserve"> and</w:t>
       </w:r>
       <w:r>
         <w:rPr>
@@ -100,7 +100,7 @@
           <w:szCs w:val="24"/>
           <w:lang w:val="en-GB"/>
         </w:rPr>
-        <w:t>: A Machine Learning Approach</w:t>
+        <w:t xml:space="preserve"> Machine Learning</w:t>
       </w:r>
     </w:p>
     <w:p>
@@ -202,6 +202,58 @@
           <w:szCs w:val="24"/>
           <w:lang w:val="en-GB"/>
         </w:rPr>
+        <w:t>Johannes Kopf-B</w:t>
+      </w:r>
+      <w:bookmarkStart w:id="0" w:name="_GoBack"/>
+      <w:bookmarkEnd w:id="0"/>
+      <w:r>
+        <w:rPr>
+          <w:rFonts w:cs="Times New Roman"/>
+          <w:szCs w:val="24"/>
+          <w:lang w:val="en-GB"/>
+        </w:rPr>
+        <w:t>eck</w:t>
+      </w:r>
+      <w:r>
+        <w:rPr>
+          <w:rFonts w:cs="Times New Roman"/>
+          <w:szCs w:val="24"/>
+          <w:vertAlign w:val="superscript"/>
+          <w:lang w:val="en-GB"/>
+        </w:rPr>
+        <w:t>3</w:t>
+      </w:r>
+      <w:r>
+        <w:rPr>
+          <w:rFonts w:cs="Times New Roman"/>
+          <w:szCs w:val="24"/>
+          <w:lang w:val="en-GB"/>
+        </w:rPr>
+        <w:t>, Susanne Lucae</w:t>
+      </w:r>
+      <w:r>
+        <w:rPr>
+          <w:rFonts w:cs="Times New Roman"/>
+          <w:szCs w:val="24"/>
+          <w:vertAlign w:val="superscript"/>
+          <w:lang w:val="en-GB"/>
+        </w:rPr>
+        <w:t>3</w:t>
+      </w:r>
+      <w:r>
+        <w:rPr>
+          <w:rFonts w:cs="Times New Roman"/>
+          <w:szCs w:val="24"/>
+          <w:lang w:val="en-GB"/>
+        </w:rPr>
+        <w:t xml:space="preserve">, </w:t>
+      </w:r>
+      <w:r>
+        <w:rPr>
+          <w:rFonts w:cs="Times New Roman"/>
+          <w:szCs w:val="24"/>
+          <w:lang w:val="en-GB"/>
+        </w:rPr>
         <w:t xml:space="preserve">CHARGE inflammation working group, </w:t>
       </w:r>
       <w:r>
@@ -253,7 +305,16 @@
           <w:vertAlign w:val="superscript"/>
           <w:lang w:val="en-GB"/>
         </w:rPr>
-        <w:t>, 6</w:t>
+        <w:t xml:space="preserve">, </w:t>
+      </w:r>
+      <w:r>
+        <w:rPr>
+          <w:rFonts w:cs="Times New Roman"/>
+          <w:szCs w:val="24"/>
+          <w:vertAlign w:val="superscript"/>
+          <w:lang w:val="en-GB"/>
+        </w:rPr>
+        <w:t>4</w:t>
       </w:r>
     </w:p>
     <w:p>
@@ -375,13 +436,50 @@
           <w:szCs w:val="24"/>
           <w:lang w:val="en-GB"/>
         </w:rPr>
-        <w:t>Department of Psychiatry, University of Cambridge, Cambridge, United Kingdom</w:t>
+        <w:t xml:space="preserve">Institute of Computational Biology, Helmholtz </w:t>
+      </w:r>
+      <w:proofErr w:type="spellStart"/>
+      <w:r>
+        <w:rPr>
+          <w:rFonts w:cs="Times New Roman"/>
+          <w:szCs w:val="24"/>
+          <w:lang w:val="en-GB"/>
+        </w:rPr>
+        <w:t>Zentrum</w:t>
+      </w:r>
+      <w:proofErr w:type="spellEnd"/>
+      <w:r>
+        <w:rPr>
+          <w:rFonts w:cs="Times New Roman"/>
+          <w:szCs w:val="24"/>
+          <w:lang w:val="en-GB"/>
+        </w:rPr>
+        <w:t xml:space="preserve"> Munich, </w:t>
+      </w:r>
+      <w:proofErr w:type="spellStart"/>
+      <w:r>
+        <w:rPr>
+          <w:rFonts w:cs="Times New Roman"/>
+          <w:szCs w:val="24"/>
+          <w:lang w:val="en-GB"/>
+        </w:rPr>
+        <w:t>Neuherberg</w:t>
+      </w:r>
+      <w:proofErr w:type="spellEnd"/>
+      <w:r>
+        <w:rPr>
+          <w:rFonts w:cs="Times New Roman"/>
+          <w:szCs w:val="24"/>
+          <w:lang w:val="en-GB"/>
+        </w:rPr>
+        <w:t>, Germany</w:t>
       </w:r>
     </w:p>
     <w:p>
       <w:pPr>
         <w:spacing w:after="0" w:line="240" w:lineRule="auto"/>
         <w:rPr>
+          <w:rFonts w:cs="Times New Roman"/>
           <w:szCs w:val="24"/>
           <w:lang w:val="en-GB"/>
         </w:rPr>
@@ -393,96 +491,6 @@
           <w:vertAlign w:val="superscript"/>
           <w:lang w:val="en-GB"/>
         </w:rPr>
-        <w:t>5</w:t>
-      </w:r>
-      <w:r>
-        <w:rPr>
-          <w:rFonts w:cs="Times New Roman"/>
-          <w:szCs w:val="24"/>
-          <w:lang w:val="en-GB"/>
-        </w:rPr>
-        <w:t>Cambridgeshire and Peterborough NHS Foundation Trust, Cambridge, UK</w:t>
-      </w:r>
-    </w:p>
-    <w:p>
-      <w:pPr>
-        <w:spacing w:after="0" w:line="240" w:lineRule="auto"/>
-        <w:rPr>
-          <w:rFonts w:cs="Times New Roman"/>
-          <w:szCs w:val="24"/>
-          <w:lang w:val="en-GB"/>
-        </w:rPr>
-      </w:pPr>
-      <w:r>
-        <w:rPr>
-          <w:rFonts w:cs="Times New Roman"/>
-          <w:szCs w:val="24"/>
-          <w:vertAlign w:val="superscript"/>
-          <w:lang w:val="en-GB"/>
-        </w:rPr>
-        <w:t>6</w:t>
-      </w:r>
-      <w:r>
-        <w:rPr>
-          <w:rFonts w:cs="Times New Roman"/>
-          <w:szCs w:val="24"/>
-          <w:lang w:val="en-GB"/>
-        </w:rPr>
-        <w:t xml:space="preserve">Institute of Computational Biology, Helmholtz </w:t>
-      </w:r>
-      <w:proofErr w:type="spellStart"/>
-      <w:r>
-        <w:rPr>
-          <w:rFonts w:cs="Times New Roman"/>
-          <w:szCs w:val="24"/>
-          <w:lang w:val="en-GB"/>
-        </w:rPr>
-        <w:t>Zentrum</w:t>
-      </w:r>
-      <w:proofErr w:type="spellEnd"/>
-      <w:r>
-        <w:rPr>
-          <w:rFonts w:cs="Times New Roman"/>
-          <w:szCs w:val="24"/>
-          <w:lang w:val="en-GB"/>
-        </w:rPr>
-        <w:t xml:space="preserve"> Munich, </w:t>
-      </w:r>
-      <w:proofErr w:type="spellStart"/>
-      <w:r>
-        <w:rPr>
-          <w:rFonts w:cs="Times New Roman"/>
-          <w:szCs w:val="24"/>
-          <w:lang w:val="en-GB"/>
-        </w:rPr>
-        <w:t>Neuherberg</w:t>
-      </w:r>
-      <w:proofErr w:type="spellEnd"/>
-      <w:r>
-        <w:rPr>
-          <w:rFonts w:cs="Times New Roman"/>
-          <w:szCs w:val="24"/>
-          <w:lang w:val="en-GB"/>
-        </w:rPr>
-        <w:t>, Germany</w:t>
-      </w:r>
-    </w:p>
-    <w:p>
-      <w:pPr>
-        <w:spacing w:after="0" w:line="240" w:lineRule="auto"/>
-        <w:rPr>
-          <w:rFonts w:cs="Times New Roman"/>
-          <w:szCs w:val="24"/>
-          <w:lang w:val="en-GB"/>
-        </w:rPr>
-      </w:pPr>
-      <w:r>
-        <w:rPr>
-          <w:rFonts w:cs="Times New Roman"/>
-          <w:szCs w:val="24"/>
-          <w:vertAlign w:val="superscript"/>
-          <w:lang w:val="en-GB"/>
-        </w:rPr>
         <w:t>*</w:t>
       </w:r>
       <w:r>
@@ -491,7 +499,24 @@
           <w:szCs w:val="24"/>
           <w:lang w:val="en-GB"/>
         </w:rPr>
-        <w:t>The OPTIMA study team includes X.</w:t>
+        <w:t xml:space="preserve">The OPTIMA study team includes </w:t>
+      </w:r>
+      <w:r>
+        <w:rPr>
+          <w:rFonts w:cs="Times New Roman"/>
+          <w:szCs w:val="24"/>
+          <w:highlight w:val="yellow"/>
+          <w:lang w:val="en-GB"/>
+        </w:rPr>
+        <w:t>X</w:t>
+      </w:r>
+      <w:r>
+        <w:rPr>
+          <w:rFonts w:cs="Times New Roman"/>
+          <w:szCs w:val="24"/>
+          <w:lang w:val="en-GB"/>
+        </w:rPr>
+        <w:t>.</w:t>
       </w:r>
     </w:p>
     <w:p>
@@ -13374,8 +13399,6 @@
         <w:lastRenderedPageBreak/>
         <w:t xml:space="preserve"> </w:t>
       </w:r>
-      <w:bookmarkStart w:id="0" w:name="_GoBack"/>
-      <w:bookmarkEnd w:id="0"/>
       <w:r>
         <w:rPr>
           <w:b/>
@@ -16501,6 +16524,7 @@
           <w:rFonts w:cs="Times New Roman"/>
           <w:noProof/>
           <w:szCs w:val="24"/>
+          <w:lang w:val="en-GB"/>
         </w:rPr>
       </w:pPr>
       <w:r>
@@ -16535,6 +16559,7 @@
           <w:rFonts w:cs="Times New Roman"/>
           <w:noProof/>
           <w:szCs w:val="24"/>
+          <w:lang w:val="en-GB"/>
         </w:rPr>
         <w:t>Ahola-Olli, A. V, Würtz, P., Havulinna, A.S., Aalto, K., Pitkänen, N., Lehtimäki, T., Kähönen, M., Lyytikäinen, L.-P., Raitoharju, E., Seppälä, I., Sarin, A.-P., Ripatti, S., Jalkanen, S., Maksimow, M., Salomaa, V., Salmi, M., Kettunen, J., Raitakari, O.T., 2017. Genome-wide Association Study Identifies 27 Loci Influencing Concentrations of Circulating Cytokines and Growth Factors. Am. J. Hum. Genet. 100, 40–50. https://doi.org/10.1016/j.ajhg.2016.11.007</w:t>
       </w:r>
@@ -16550,6 +16575,7 @@
           <w:rFonts w:cs="Times New Roman"/>
           <w:noProof/>
           <w:szCs w:val="24"/>
+          <w:lang w:val="en-GB"/>
         </w:rPr>
       </w:pPr>
       <w:r>
@@ -16557,6 +16583,7 @@
           <w:rFonts w:cs="Times New Roman"/>
           <w:noProof/>
           <w:szCs w:val="24"/>
+          <w:lang w:val="en-GB"/>
         </w:rPr>
         <w:t>Beck, A.T., Steer, R.A., Brown, G., 1996. Beck depression inventory–II. Psychol. Assess. https://doi.org/10.1037/t00742-000</w:t>
       </w:r>
@@ -16572,6 +16599,7 @@
           <w:rFonts w:cs="Times New Roman"/>
           <w:noProof/>
           <w:szCs w:val="24"/>
+          <w:lang w:val="en-GB"/>
         </w:rPr>
       </w:pPr>
       <w:r>
@@ -16579,6 +16607,7 @@
           <w:rFonts w:cs="Times New Roman"/>
           <w:noProof/>
           <w:szCs w:val="24"/>
+          <w:lang w:val="en-GB"/>
         </w:rPr>
         <w:t>Brückl, T.M., Spoormaker, V.I., Sämann, P.G., Brem, A., Henco, L., Czamara, D., Elbau, I., Grandi, N.C., Jollans, L., Kühnel, A., Leuchs, L., Pöhlchen, D., Schneider, M., Tontsch, A., Keck, M.E., Schilbach, L., Czisch, M., Lucae, S., Erhardt, A., Binder, E.B., 2020. The biological classification of mental disorders (BeCOME) study: a protocol for an observational deep-phenotyping study for the identification of biological subtypes. BMC Psychiatry 1–25. https://doi.org/10.1186/s12888-020-02541-z</w:t>
       </w:r>
@@ -16594,6 +16623,7 @@
           <w:rFonts w:cs="Times New Roman"/>
           <w:noProof/>
           <w:szCs w:val="24"/>
+          <w:lang w:val="en-GB"/>
         </w:rPr>
       </w:pPr>
       <w:r>
@@ -16601,6 +16631,7 @@
           <w:rFonts w:cs="Times New Roman"/>
           <w:noProof/>
           <w:szCs w:val="24"/>
+          <w:lang w:val="en-GB"/>
         </w:rPr>
         <w:t>Cattaneo, A., Ferrari, C., Turner, L., Mariani, N., Enache, D., Hastings, C., Kose, M., Lombardo, G., McLaughlin, A.P., Nettis, M.A., Nikkheslat, N., Sforzini, L., Worrell, C., Zajkowska, Z., Cattane, N., Lopizzo, N., Mazzelli, M., Pointon, L., Cowen, P.J., Cavanagh, J., Harrison, N.A., de Boer, P., Jones, D., Drevets, W.C., Mondelli, V., Bullmore, E.T., Pariante, C.M., 2020. Whole-blood expression of inflammasome- and glucocorticoid-related mRNAs correctly separates treatment-resistant depressed patients from drug-free and responsive patients in the BIODEP study. Transl. Psychiatry 10, 232. https://doi.org/10.1038/s41398-</w:t>
       </w:r>
@@ -16609,6 +16640,7 @@
           <w:rFonts w:cs="Times New Roman"/>
           <w:noProof/>
           <w:szCs w:val="24"/>
+          <w:lang w:val="en-GB"/>
         </w:rPr>
         <w:lastRenderedPageBreak/>
         <w:t>020-00874-7</w:t>
@@ -16625,6 +16657,7 @@
           <w:rFonts w:cs="Times New Roman"/>
           <w:noProof/>
           <w:szCs w:val="24"/>
+          <w:lang w:val="en-GB"/>
         </w:rPr>
       </w:pPr>
       <w:r>
@@ -16632,6 +16665,7 @@
           <w:rFonts w:cs="Times New Roman"/>
           <w:noProof/>
           <w:szCs w:val="24"/>
+          <w:lang w:val="en-GB"/>
         </w:rPr>
         <w:t>Chekroud, A.M., Zotti, R.J., Shehzad, Z., Gueorguieva, R., Johnson, M.K., Trivedi, M.H., Cannon, T.D., Krystal, J.H., Corlett, P.R., 2016. Cross-trial prediction of treatment outcome in depression: a machine learning approach. The Lancet Psychiatry 3, 243–250. https://doi.org/10.1016/S2215-0366(15)00471-X</w:t>
       </w:r>
@@ -16647,6 +16681,7 @@
           <w:rFonts w:cs="Times New Roman"/>
           <w:noProof/>
           <w:szCs w:val="24"/>
+          <w:lang w:val="en-GB"/>
         </w:rPr>
       </w:pPr>
       <w:r>
@@ -16654,6 +16689,7 @@
           <w:rFonts w:cs="Times New Roman"/>
           <w:noProof/>
           <w:szCs w:val="24"/>
+          <w:lang w:val="en-GB"/>
         </w:rPr>
         <w:t>Cohen, Z.D., Kim, T.T., Van, H.L., Dekker, J.J.M., Driessen, E., 2020. A demonstration of a multi-method variable selection approach for treatment selection: Recommending cognitive–behavioral versus psychodynamic therapy for mild to moderate adult depression. Psychother. Res. 30, 137–150. https://doi.org/10.1080/10503307.2018.1563312</w:t>
       </w:r>
@@ -16669,6 +16705,7 @@
           <w:rFonts w:cs="Times New Roman"/>
           <w:noProof/>
           <w:szCs w:val="24"/>
+          <w:lang w:val="en-GB"/>
         </w:rPr>
       </w:pPr>
       <w:r>
@@ -16676,6 +16713,7 @@
           <w:rFonts w:cs="Times New Roman"/>
           <w:noProof/>
           <w:szCs w:val="24"/>
+          <w:lang w:val="en-GB"/>
         </w:rPr>
         <w:t>Dantzer, R., O’Connor, J.C., Freund, G.G., Johnson, R.W., Kelley, K.W., 2008. From inflammation to sickness and depression: when the immune system subjugates the brain. Nat. Rev. Neurosci. 9, 46–56. https://doi.org/10.1038/nrn2297</w:t>
       </w:r>
@@ -16691,6 +16729,7 @@
           <w:rFonts w:cs="Times New Roman"/>
           <w:noProof/>
           <w:szCs w:val="24"/>
+          <w:lang w:val="en-GB"/>
         </w:rPr>
       </w:pPr>
       <w:r>
@@ -16698,6 +16737,7 @@
           <w:rFonts w:cs="Times New Roman"/>
           <w:noProof/>
           <w:szCs w:val="24"/>
+          <w:lang w:val="en-GB"/>
         </w:rPr>
         <w:t>Dwyer, D.B., Falkai, P., Koutsouleris, N., 2018. Machine Learning Approaches for Clinical Psychology and Psychiatry. Annu. Rev. Clin. Psychol. 14, 91–118. https://doi.org/10.1146/annurev-clinpsy-032816-045037</w:t>
       </w:r>
@@ -16713,6 +16753,7 @@
           <w:rFonts w:cs="Times New Roman"/>
           <w:noProof/>
           <w:szCs w:val="24"/>
+          <w:lang w:val="en-GB"/>
         </w:rPr>
       </w:pPr>
       <w:r>
@@ -16720,6 +16761,7 @@
           <w:rFonts w:cs="Times New Roman"/>
           <w:noProof/>
           <w:szCs w:val="24"/>
+          <w:lang w:val="en-GB"/>
         </w:rPr>
         <w:t>Engebretsen, S., Bohlin, J., 2019. Statistical predictions with glmnet. Clin. Epigenetics 11, 123. https://doi.org/10.1186/s13148-019-0730-1</w:t>
       </w:r>
@@ -16742,8 +16784,17 @@
           <w:rFonts w:cs="Times New Roman"/>
           <w:noProof/>
           <w:szCs w:val="24"/>
-        </w:rPr>
-        <w:t>Gadad, B.S., Jha, M.K., Grannemann, B.D., Mayes, T.L., Trivedi, M.H., 2017. Proteomics profiling reveals inflammatory biomarkers of antidepressant treatment response: Findings from the CO-MED trial. J. Psychiatr. Res. 94, 1–6. https://doi.org/10.1016/j.jpsychires.2017.05.012</w:t>
+          <w:lang w:val="en-GB"/>
+        </w:rPr>
+        <w:t xml:space="preserve">Gadad, B.S., Jha, M.K., Grannemann, B.D., Mayes, T.L., Trivedi, M.H., 2017. Proteomics profiling reveals inflammatory biomarkers of antidepressant treatment response: Findings from the CO-MED trial. </w:t>
+      </w:r>
+      <w:r>
+        <w:rPr>
+          <w:rFonts w:cs="Times New Roman"/>
+          <w:noProof/>
+          <w:szCs w:val="24"/>
+        </w:rPr>
+        <w:t>J. Psychiatr. Res. 94, 1–6. https://doi.org/10.1016/j.jpsychires.2017.05.012</w:t>
       </w:r>
     </w:p>
     <w:p>
@@ -16765,16 +16816,34 @@
           <w:noProof/>
           <w:szCs w:val="24"/>
         </w:rPr>
-        <w:t xml:space="preserve">Ge, T., Chen, C.-Y., Ni, Y., Feng, Y.-C.A., Smoller, J.W., 2019. Polygenic prediction via </w:t>
+        <w:t xml:space="preserve">Ge, T., Chen, C.-Y., Ni, Y., Feng, Y.-C.A., Smoller, J.W., 2019. </w:t>
       </w:r>
       <w:r>
         <w:rPr>
           <w:rFonts w:cs="Times New Roman"/>
           <w:noProof/>
           <w:szCs w:val="24"/>
+          <w:lang w:val="en-GB"/>
+        </w:rPr>
+        <w:t xml:space="preserve">Polygenic prediction via </w:t>
+      </w:r>
+      <w:r>
+        <w:rPr>
+          <w:rFonts w:cs="Times New Roman"/>
+          <w:noProof/>
+          <w:szCs w:val="24"/>
+          <w:lang w:val="en-GB"/>
         </w:rPr>
         <w:lastRenderedPageBreak/>
-        <w:t>Bayesian regression and continuous shrinkage priors. Nat. Commun. 10, 1776. https://doi.org/10.1038/s41467-019-09718-5</w:t>
+        <w:t xml:space="preserve">Bayesian regression and continuous shrinkage priors. Nat. Commun. </w:t>
+      </w:r>
+      <w:r>
+        <w:rPr>
+          <w:rFonts w:cs="Times New Roman"/>
+          <w:noProof/>
+          <w:szCs w:val="24"/>
+        </w:rPr>
+        <w:t>10, 1776. https://doi.org/10.1038/s41467-019-09718-5</w:t>
       </w:r>
     </w:p>
     <w:p>
@@ -16788,6 +16857,7 @@
           <w:rFonts w:cs="Times New Roman"/>
           <w:noProof/>
           <w:szCs w:val="24"/>
+          <w:lang w:val="en-GB"/>
         </w:rPr>
       </w:pPr>
       <w:r>
@@ -16796,7 +16866,16 @@
           <w:noProof/>
           <w:szCs w:val="24"/>
         </w:rPr>
-        <w:t>Goldsmith, D.R., Rapaport, M.H., Miller, B.J., 2016. A meta-analysis of blood cytokine network alterations in psychiatric patients: comparisons between schizophrenia, bipolar disorder and depression. Mol. Psychiatry 21, 1696–1709. https://doi.org/10.1038/mp.2016.3</w:t>
+        <w:t xml:space="preserve">Goldsmith, D.R., Rapaport, M.H., Miller, B.J., 2016. </w:t>
+      </w:r>
+      <w:r>
+        <w:rPr>
+          <w:rFonts w:cs="Times New Roman"/>
+          <w:noProof/>
+          <w:szCs w:val="24"/>
+          <w:lang w:val="en-GB"/>
+        </w:rPr>
+        <w:t>A meta-analysis of blood cytokine network alterations in psychiatric patients: comparisons between schizophrenia, bipolar disorder and depression. Mol. Psychiatry 21, 1696–1709. https://doi.org/10.1038/mp.2016.3</w:t>
       </w:r>
     </w:p>
     <w:p>
@@ -16817,8 +16896,17 @@
           <w:rFonts w:cs="Times New Roman"/>
           <w:noProof/>
           <w:szCs w:val="24"/>
-        </w:rPr>
-        <w:t>Hannestad, J., DellaGioia, N., Bloch, M., 2011. The effect of antidepressant medication treatment on serum levels of inflammatory cytokines: a meta-analysis. Neuropsychopharmacology 36, 2452–2459. https://doi.org/10.1038/npp.2011.132</w:t>
+          <w:lang w:val="en-GB"/>
+        </w:rPr>
+        <w:t xml:space="preserve">Hannestad, J., DellaGioia, N., Bloch, M., 2011. The effect of antidepressant medication treatment on serum levels of inflammatory cytokines: a meta-analysis. </w:t>
+      </w:r>
+      <w:r>
+        <w:rPr>
+          <w:rFonts w:cs="Times New Roman"/>
+          <w:noProof/>
+          <w:szCs w:val="24"/>
+        </w:rPr>
+        <w:t>Neuropsychopharmacology 36, 2452–2459. https://doi.org/10.1038/npp.2011.132</w:t>
       </w:r>
     </w:p>
     <w:p>
@@ -16832,6 +16920,7 @@
           <w:rFonts w:cs="Times New Roman"/>
           <w:noProof/>
           <w:szCs w:val="24"/>
+          <w:lang w:val="en-GB"/>
         </w:rPr>
       </w:pPr>
       <w:r>
@@ -16840,7 +16929,16 @@
           <w:noProof/>
           <w:szCs w:val="24"/>
         </w:rPr>
-        <w:t>Jakobsen, J.C., Gluud, C., Wetterslev, J., Winkel, P., 2017. When and how should multiple imputation be used for handling missing data in randomised clinical trials – a practical guide with flowcharts. BMC Med. Res. Methodol. 17, 162. https://doi.org/10.1186/s12874-017-0442-1</w:t>
+        <w:t xml:space="preserve">Jakobsen, J.C., Gluud, C., Wetterslev, J., Winkel, P., 2017. </w:t>
+      </w:r>
+      <w:r>
+        <w:rPr>
+          <w:rFonts w:cs="Times New Roman"/>
+          <w:noProof/>
+          <w:szCs w:val="24"/>
+          <w:lang w:val="en-GB"/>
+        </w:rPr>
+        <w:t>When and how should multiple imputation be used for handling missing data in randomised clinical trials – a practical guide with flowcharts. BMC Med. Res. Methodol. 17, 162. https://doi.org/10.1186/s12874-017-0442-1</w:t>
       </w:r>
     </w:p>
     <w:p>
@@ -16854,6 +16952,7 @@
           <w:rFonts w:cs="Times New Roman"/>
           <w:noProof/>
           <w:szCs w:val="24"/>
+          <w:lang w:val="en-GB"/>
         </w:rPr>
       </w:pPr>
       <w:r>
@@ -16861,6 +16960,7 @@
           <w:rFonts w:cs="Times New Roman"/>
           <w:noProof/>
           <w:szCs w:val="24"/>
+          <w:lang w:val="en-GB"/>
         </w:rPr>
         <w:t>Khandaker, G.M., Zammit, S., Burgess, S., Lewis, G., Jones, P.B., 2018. Association between a functional interleukin 6 receptor genetic variant and risk of depression and psychosis in a population-based birth cohort. Brain. Behav. Immun. 69, 264–272. https://doi.org/10.1016/j.bbi.2017.11.020</w:t>
       </w:r>
@@ -16883,8 +16983,17 @@
           <w:rFonts w:cs="Times New Roman"/>
           <w:noProof/>
           <w:szCs w:val="24"/>
-        </w:rPr>
-        <w:t>Kuhn, M., 2008. Building Predictive Models in R Using the caret Package. J. Stat. Softw. 28. https://doi.org/10.18637/jss.v028.i05</w:t>
+          <w:lang w:val="en-GB"/>
+        </w:rPr>
+        <w:t xml:space="preserve">Kuhn, M., 2008. Building Predictive Models in R Using the caret Package. </w:t>
+      </w:r>
+      <w:r>
+        <w:rPr>
+          <w:rFonts w:cs="Times New Roman"/>
+          <w:noProof/>
+          <w:szCs w:val="24"/>
+        </w:rPr>
+        <w:t>J. Stat. Softw. 28. https://doi.org/10.18637/jss.v028.i05</w:t>
       </w:r>
     </w:p>
     <w:p>
@@ -16920,6 +17029,7 @@
           <w:rFonts w:cs="Times New Roman"/>
           <w:noProof/>
           <w:szCs w:val="24"/>
+          <w:lang w:val="en-GB"/>
         </w:rPr>
       </w:pPr>
       <w:r>
@@ -16955,7 +17065,16 @@
           <w:szCs w:val="24"/>
         </w:rPr>
         <w:lastRenderedPageBreak/>
-        <w:t>Jamshidi, Y., Siest, S., Abbasi, A., Uitterlinden, Andre G., Abdollahi, M., Schnabel, R., Schick, U.M., Nolte, I.M., Kraja, A., Hsu, Y.-H., Tylee, D.S., Zwicker, A., Uher, R., Davey-Smith, G., Morrison, A.C., Hicks, A., van Duijn, C.M., Ward-Caviness, C., Boerwinkle, E., Rotter, J., Rice, K., Lange, L., Perola, M., de Geus, E., Morris, A.P., Makela, K.M., Stacey, D., Eriksson, Johan, Frayling, T.M., Slagboom, E.P., 2018. Genome Analyses of &gt;200,000 Individuals Identify 58 Loci for Chronic Inflammation and Highlight Pathways that Link Inflammation and Complex Disorders. Am. J. Hum. Genet. 103, 691–706. https://doi.org/10.1016/j.ajhg.2018.09.009</w:t>
+        <w:t xml:space="preserve">Jamshidi, Y., Siest, S., Abbasi, A., Uitterlinden, Andre G., Abdollahi, M., Schnabel, R., Schick, U.M., Nolte, I.M., Kraja, A., Hsu, Y.-H., Tylee, D.S., Zwicker, A., Uher, R., Davey-Smith, G., Morrison, A.C., Hicks, A., van Duijn, C.M., Ward-Caviness, C., Boerwinkle, E., Rotter, J., Rice, K., Lange, L., Perola, M., de Geus, E., Morris, A.P., Makela, K.M., Stacey, D., Eriksson, Johan, Frayling, T.M., Slagboom, E.P., 2018. </w:t>
+      </w:r>
+      <w:r>
+        <w:rPr>
+          <w:rFonts w:cs="Times New Roman"/>
+          <w:noProof/>
+          <w:szCs w:val="24"/>
+          <w:lang w:val="en-GB"/>
+        </w:rPr>
+        <w:t>Genome Analyses of &gt;200,000 Individuals Identify 58 Loci for Chronic Inflammation and Highlight Pathways that Link Inflammation and Complex Disorders. Am. J. Hum. Genet. 103, 691–706. https://doi.org/10.1016/j.ajhg.2018.09.009</w:t>
       </w:r>
     </w:p>
     <w:p>
@@ -16969,6 +17088,7 @@
           <w:rFonts w:cs="Times New Roman"/>
           <w:noProof/>
           <w:szCs w:val="24"/>
+          <w:lang w:val="en-GB"/>
         </w:rPr>
       </w:pPr>
       <w:r>
@@ -16976,6 +17096,7 @@
           <w:rFonts w:cs="Times New Roman"/>
           <w:noProof/>
           <w:szCs w:val="24"/>
+          <w:lang w:val="en-GB"/>
         </w:rPr>
         <w:t>Liu, J.J., Wei, Y. Bin, Strawbridge, R., Bao, Y., Chang, S., Shi, L., Que, J., Gadad, B.S., Trivedi, M.H., Kelsoe, J.R., Lu, L., 2020. Peripheral cytokine levels and response to antidepressant treatment in depression: a systematic review and meta-analysis. Mol. Psychiatry 25, 339–350. https://doi.org/10.1038/s41380-019-0474-5</w:t>
       </w:r>
@@ -16991,6 +17112,7 @@
           <w:rFonts w:cs="Times New Roman"/>
           <w:noProof/>
           <w:szCs w:val="24"/>
+          <w:lang w:val="en-GB"/>
         </w:rPr>
       </w:pPr>
       <w:r>
@@ -16998,6 +17120,7 @@
           <w:rFonts w:cs="Times New Roman"/>
           <w:noProof/>
           <w:szCs w:val="24"/>
+          <w:lang w:val="en-GB"/>
         </w:rPr>
         <w:t>Lopresti, A.L., 2017. Cognitive behaviour therapy and inflammation: A systematic review of its relationship and the potential implications for the treatment of depression. Aust. New Zeal. J. Psychiatry 51, 565–582. https://doi.org/10.1177/0004867417701996</w:t>
       </w:r>
@@ -17013,6 +17136,7 @@
           <w:rFonts w:cs="Times New Roman"/>
           <w:noProof/>
           <w:szCs w:val="24"/>
+          <w:lang w:val="en-GB"/>
         </w:rPr>
       </w:pPr>
       <w:r>
@@ -17020,6 +17144,7 @@
           <w:rFonts w:cs="Times New Roman"/>
           <w:noProof/>
           <w:szCs w:val="24"/>
+          <w:lang w:val="en-GB"/>
         </w:rPr>
         <w:t>Lynall, M.-E., Turner, L., Bhatti, J., Cavanagh, J., de Boer, P., Mondelli, V., Jones, D., Drevets, W.C., Cowen, P., Harrison, N.A., Pariante, C.M., Pointon, L., Clatworthy, M.R., Bullmore, E., 2020. Peripheral Blood Cell–Stratified Subgroups of Inflamed Depression. Biol. Psychiatry 88, 185–196. https://doi.org/10.1016/j.biopsych.2019.11.017</w:t>
       </w:r>
@@ -17035,6 +17160,7 @@
           <w:rFonts w:cs="Times New Roman"/>
           <w:noProof/>
           <w:szCs w:val="24"/>
+          <w:lang w:val="en-GB"/>
         </w:rPr>
       </w:pPr>
       <w:r>
@@ -17042,6 +17168,7 @@
           <w:rFonts w:cs="Times New Roman"/>
           <w:noProof/>
           <w:szCs w:val="24"/>
+          <w:lang w:val="en-GB"/>
         </w:rPr>
         <w:t>Montgomery, S.A., Asberg, M., 1979. A new depression scale designed to be sensitive to change. Br. J. psychiatry 134, 382–389. https://doi.org/10.1192/bjp.134.4.382</w:t>
       </w:r>
@@ -17057,6 +17184,7 @@
           <w:rFonts w:cs="Times New Roman"/>
           <w:noProof/>
           <w:szCs w:val="24"/>
+          <w:lang w:val="en-GB"/>
         </w:rPr>
       </w:pPr>
       <w:r>
@@ -17064,6 +17192,7 @@
           <w:rFonts w:cs="Times New Roman"/>
           <w:noProof/>
           <w:szCs w:val="24"/>
+          <w:lang w:val="en-GB"/>
         </w:rPr>
         <w:t>Osimo, E.F., Baxter, L.J., Lewis, G., Jones, P.B., Khandaker, G.M., 2019. Prevalence of low-</w:t>
       </w:r>
@@ -17072,6 +17201,7 @@
           <w:rFonts w:cs="Times New Roman"/>
           <w:noProof/>
           <w:szCs w:val="24"/>
+          <w:lang w:val="en-GB"/>
         </w:rPr>
         <w:lastRenderedPageBreak/>
         <w:t>grade inflammation in depression: a systematic review and meta-analysis of CRP levels. Psychol. Med. 1–13. https://doi.org/10.1017/S0033291719001454</w:t>
@@ -17088,6 +17218,7 @@
           <w:rFonts w:cs="Times New Roman"/>
           <w:noProof/>
           <w:szCs w:val="24"/>
+          <w:lang w:val="en-GB"/>
         </w:rPr>
       </w:pPr>
       <w:r>
@@ -17095,6 +17226,7 @@
           <w:rFonts w:cs="Times New Roman"/>
           <w:noProof/>
           <w:szCs w:val="24"/>
+          <w:lang w:val="en-GB"/>
         </w:rPr>
         <w:t>Ozaki, K., Leonard, W.J., 2002. Cytokine and Cytokine Receptor Pleiotropy and Redundancy. J. Biol. Chem. 277, 29355–29358. https://doi.org/10.1074/jbc.R200003200</w:t>
       </w:r>
@@ -17110,6 +17242,7 @@
           <w:rFonts w:cs="Times New Roman"/>
           <w:noProof/>
           <w:szCs w:val="24"/>
+          <w:lang w:val="en-GB"/>
         </w:rPr>
       </w:pPr>
       <w:r>
@@ -17117,6 +17250,7 @@
           <w:rFonts w:cs="Times New Roman"/>
           <w:noProof/>
           <w:szCs w:val="24"/>
+          <w:lang w:val="en-GB"/>
         </w:rPr>
         <w:t>R Core Team, 2017. R: A language and environment for statistical computing.</w:t>
       </w:r>
@@ -17132,6 +17266,7 @@
           <w:rFonts w:cs="Times New Roman"/>
           <w:noProof/>
           <w:szCs w:val="24"/>
+          <w:lang w:val="en-GB"/>
         </w:rPr>
       </w:pPr>
       <w:r>
@@ -17139,6 +17274,7 @@
           <w:rFonts w:cs="Times New Roman"/>
           <w:noProof/>
           <w:szCs w:val="24"/>
+          <w:lang w:val="en-GB"/>
         </w:rPr>
         <w:t>Strawbridge, R., Arnone, D., Danese, A., Papadopoulos, A., Herane Vives, A., Cleare, A.J., 2015. Inflammation and clinical response to treatment in depression: A meta-analysis. Eur. Neuropsychopharmacol. 25, 1532–1543. https://doi.org/10.1016/j.euroneuro.2015.06.007</w:t>
       </w:r>
@@ -17154,6 +17290,7 @@
           <w:rFonts w:cs="Times New Roman"/>
           <w:noProof/>
           <w:szCs w:val="24"/>
+          <w:lang w:val="en-GB"/>
         </w:rPr>
       </w:pPr>
       <w:r>
@@ -17161,6 +17298,7 @@
           <w:rFonts w:cs="Times New Roman"/>
           <w:noProof/>
           <w:szCs w:val="24"/>
+          <w:lang w:val="en-GB"/>
         </w:rPr>
         <w:t>Subramanian, N., Torabi-Parizi, P., Gottschalk, R.A., Germain, R.N., Dutta, B., 2015. Network representations of immune system complexity. Wiley Interdiscip. Rev. Syst. Biol. Med. 7, 13–38. https://doi.org/10.1002/wsbm.1288</w:t>
       </w:r>
@@ -17182,8 +17320,17 @@
           <w:rFonts w:cs="Times New Roman"/>
           <w:noProof/>
           <w:szCs w:val="24"/>
-        </w:rPr>
-        <w:t>Van Dongen, J., Jansen, R., Smit, D., Hottenga, J.J., Mbarek, H., Willemsen, G., Kluft, C., Penninx, B.W.J., Ferreira, M.A., Boomsma, D.I., de Geus, E.J.C., 2014. The contribution of the functional IL6R polymorphism rs2228145, eQTLs and other genome-wide SNPs to the heritability of plasma sIL-6R levels. Behav. Genet. 44, 368–382. https://doi.org/10.1007/s10519-014-9656-8</w:t>
+          <w:lang w:val="en-GB"/>
+        </w:rPr>
+        <w:t xml:space="preserve">Van Dongen, J., Jansen, R., Smit, D., Hottenga, J.J., Mbarek, H., Willemsen, G., Kluft, C., Penninx, B.W.J., Ferreira, M.A., Boomsma, D.I., de Geus, E.J.C., 2014. The contribution of the functional IL6R polymorphism rs2228145, eQTLs and other genome-wide SNPs to the heritability of plasma sIL-6R levels. </w:t>
+      </w:r>
+      <w:r>
+        <w:rPr>
+          <w:rFonts w:cs="Times New Roman"/>
+          <w:noProof/>
+          <w:szCs w:val="24"/>
+        </w:rPr>
+        <w:t>Behav. Genet. 44, 368–382. https://doi.org/10.1007/s10519-014-9656-8</w:t>
       </w:r>
     </w:p>
     <w:p>
@@ -17252,6 +17399,7 @@
         <w:docPartUnique/>
       </w:docPartObj>
     </w:sdtPr>
+    <w:sdtEndPr/>
     <w:sdtContent>
       <w:p>
         <w:pPr>
@@ -17313,6 +17461,7 @@
         <w:docPartUnique/>
       </w:docPartObj>
     </w:sdtPr>
+    <w:sdtEndPr/>
     <w:sdtContent>
       <w:p>
         <w:pPr>
@@ -18678,7 +18827,7 @@
 </file>
 
 <file path=customXml/itemProps1.xml><?xml version="1.0" encoding="utf-8"?>
-<ds:datastoreItem xmlns:ds="http://schemas.openxmlformats.org/officeDocument/2006/customXml" ds:itemID="{48C72F20-7504-49F0-99A4-2F2AF34FBFA2}">
+<ds:datastoreItem xmlns:ds="http://schemas.openxmlformats.org/officeDocument/2006/customXml" ds:itemID="{8F9318CC-3454-44AC-8F6E-FA2F5E7B2624}">
   <ds:schemaRefs>
     <ds:schemaRef ds:uri="http://schemas.openxmlformats.org/officeDocument/2006/bibliography"/>
   </ds:schemaRefs>

</xml_diff>